<commit_message>
Undertaking migration to LaTeX; Comments by Andrew added; Beamer poster folder added
</commit_message>
<xml_diff>
--- a/4eoutline.docx
+++ b/4eoutline.docx
@@ -12,6 +12,106 @@
     </w:p>
     <w:p/>
     <w:p>
+      <w:r>
+        <w:rPr>
+          <w:b/>
+        </w:rPr>
+        <w:t>Title:</w:t>
+      </w:r>
+      <w:r>
+        <w:t xml:space="preserve"> Computer m</w:t>
+      </w:r>
+      <w:r>
+        <w:t xml:space="preserve">odel calibration as a method for </w:t>
+      </w:r>
+      <w:r>
+        <w:t>design, with an application to wind turbine blades</w:t>
+      </w:r>
+    </w:p>
+    <w:p>
+      <w:r>
+        <w:rPr>
+          <w:b/>
+        </w:rPr>
+        <w:t>Abstract:</w:t>
+      </w:r>
+      <w:r>
+        <w:t xml:space="preserve"> Computer simulations have become a common means of studying phenomena for which it is difficult to acquire data </w:t>
+      </w:r>
+      <w:r>
+        <w:t>through</w:t>
+      </w:r>
+      <w:r>
+        <w:t xml:space="preserve"> direct physical experimentation. </w:t>
+      </w:r>
+      <w:r>
+        <w:t>Often these computer models contain unknown inputs, called calibration inputs, the values of which must be estimated</w:t>
+      </w:r>
+      <w:r>
+        <w:t xml:space="preserve"> for successful simulation</w:t>
+      </w:r>
+      <w:r>
+        <w:t xml:space="preserve">. The value of a calibration input may be estimated, for example, by combining observations of the simulator output with real-world experimental data. Previous explorations of computer model calibration have approached calibration as a matter of bringing a </w:t>
+      </w:r>
+      <w:bookmarkStart w:id="0" w:name="_GoBack"/>
+      <w:bookmarkEnd w:id="0"/>
+      <w:r>
+        <w:t>computer model into agreement with physical reality.</w:t>
+      </w:r>
+      <w:r>
+        <w:t xml:space="preserve"> In the present work, </w:t>
+      </w:r>
+      <w:r>
+        <w:t xml:space="preserve">we consider </w:t>
+      </w:r>
+      <w:r>
+        <w:t xml:space="preserve">computer model calibration as a method for design. Under this framework, </w:t>
+      </w:r>
+      <w:r>
+        <w:t>we calibrate a computer model</w:t>
+      </w:r>
+      <w:r>
+        <w:t xml:space="preserve"> not using physical experimental data, but rather using “desired data” which describes the performance one hopes to a</w:t>
+      </w:r>
+      <w:r>
+        <w:t>chieve in the simulated system. We illustrate this technique using a finite element simulation of wi</w:t>
+      </w:r>
+      <w:r>
+        <w:t xml:space="preserve">nd turbine blade performance. We create a </w:t>
+      </w:r>
+      <w:r>
+        <w:t xml:space="preserve">Gaussian process </w:t>
+      </w:r>
+      <w:r>
+        <w:t>emulator</w:t>
+      </w:r>
+      <w:r>
+        <w:t xml:space="preserve"> </w:t>
+      </w:r>
+      <w:r>
+        <w:t>of the finite element output and use</w:t>
+      </w:r>
+      <w:r>
+        <w:t xml:space="preserve"> Markov chain Monte Carlo</w:t>
+      </w:r>
+      <w:r>
+        <w:t xml:space="preserve"> sampling to calibrate the parameters of the emulator. </w:t>
+      </w:r>
+      <w:r>
+        <w:t>Whereas in traditional model calibration, the result of calibration would be to discover the settings that allow a simulation to approximate reality, here the result of calibration is to discover settings that allow</w:t>
+      </w:r>
+      <w:r>
+        <w:t xml:space="preserve"> the simulation to approximate the</w:t>
+      </w:r>
+      <w:r>
+        <w:t xml:space="preserve"> desired performance outcome.</w:t>
+      </w:r>
+      <w:r>
+        <w:t xml:space="preserve"> </w:t>
+      </w:r>
+    </w:p>
+    <w:p/>
+    <w:p>
       <w:pPr>
         <w:pStyle w:val="ListParagraph"/>
         <w:numPr>
@@ -251,6 +351,7 @@
         </w:numPr>
       </w:pPr>
       <w:r>
+        <w:lastRenderedPageBreak/>
         <w:t>Choice of priors and resulting posterior likelihood</w:t>
       </w:r>
     </w:p>
@@ -275,7 +376,15 @@
         </w:numPr>
       </w:pPr>
       <w:r>
-        <w:t>Setting constant observation variance at 2 s.d.’s positive</w:t>
+        <w:t xml:space="preserve">Setting constant observation variance at 2 </w:t>
+      </w:r>
+      <w:proofErr w:type="spellStart"/>
+      <w:r>
+        <w:t>s.d.’s</w:t>
+      </w:r>
+      <w:proofErr w:type="spellEnd"/>
+      <w:r>
+        <w:t xml:space="preserve"> positive</w:t>
       </w:r>
     </w:p>
     <w:p>
@@ -287,7 +396,15 @@
         </w:numPr>
       </w:pPr>
       <w:r>
-        <w:t>Setting constant homoskedastic observation variance</w:t>
+        <w:t xml:space="preserve">Setting constant </w:t>
+      </w:r>
+      <w:proofErr w:type="spellStart"/>
+      <w:r>
+        <w:t>homoskedastic</w:t>
+      </w:r>
+      <w:proofErr w:type="spellEnd"/>
+      <w:r>
+        <w:t xml:space="preserve"> observation variance</w:t>
       </w:r>
     </w:p>
     <w:p>
@@ -356,7 +473,15 @@
         <w:t xml:space="preserve"> </w:t>
       </w:r>
       <w:r>
-        <w:t>prior on homoskedastic observation variance</w:t>
+        <w:t xml:space="preserve">prior on </w:t>
+      </w:r>
+      <w:proofErr w:type="spellStart"/>
+      <w:r>
+        <w:t>homoskedastic</w:t>
+      </w:r>
+      <w:proofErr w:type="spellEnd"/>
+      <w:r>
+        <w:t xml:space="preserve"> observation variance</w:t>
       </w:r>
     </w:p>
     <w:p>
@@ -425,10 +550,7 @@
         <w:t xml:space="preserve"> </w:t>
       </w:r>
       <w:r>
-        <w:t>prior on hetero</w:t>
-      </w:r>
-      <w:r>
-        <w:t>skedastic observation variance</w:t>
+        <w:t>prior on heteroskedastic observation variance</w:t>
       </w:r>
     </w:p>
     <w:p>
@@ -481,8 +603,6 @@
       <w:r>
         <w:t xml:space="preserve"> of multiple chains</w:t>
       </w:r>
-      <w:bookmarkStart w:id="0" w:name="_GoBack"/>
-      <w:bookmarkEnd w:id="0"/>
     </w:p>
     <w:p>
       <w:pPr>
@@ -589,7 +709,6 @@
         </w:numPr>
       </w:pPr>
       <w:r>
-        <w:lastRenderedPageBreak/>
         <w:t>Motivation</w:t>
       </w:r>
     </w:p>
@@ -614,7 +733,15 @@
         </w:numPr>
       </w:pPr>
       <w:r>
-        <w:t>Issues arising from the non-identifiability of volume fraction, thickness when cost is relaxed</w:t>
+        <w:t>Issues arising from the non-</w:t>
+      </w:r>
+      <w:proofErr w:type="spellStart"/>
+      <w:r>
+        <w:t>identifiability</w:t>
+      </w:r>
+      <w:proofErr w:type="spellEnd"/>
+      <w:r>
+        <w:t xml:space="preserve"> of volume fraction, thickness when cost is relaxed</w:t>
       </w:r>
     </w:p>
     <w:p>

</xml_diff>